<commit_message>
Bedrock Name Changes for Issues #1 and #2
</commit_message>
<xml_diff>
--- a/sbu/docs/gf_legal/contracts/steward_agreement.docx
+++ b/sbu/docs/gf_legal/contracts/steward_agreement.docx
@@ -64,10 +64,10 @@
       </w:pPr>
       <w:r>
         <w:drawing>
-          <wp:inline distT="0" distB="0" distL="0" distR="0" wp14:anchorId="5635EFE4" wp14:editId="67563EA2">
-            <wp:extent cx="3133237" cy="2939143"/>
-            <wp:effectExtent l="0" t="0" r="3810" b="0"/>
-            <wp:docPr id="1" name="Picture 1" descr="A close up of a logo&#10;&#10;Description automatically generated"/>
+          <wp:inline distT="0" distB="0" distL="0" distR="0" wp14:anchorId="6B6EDFBC" wp14:editId="178A17AD">
+            <wp:extent cx="2197100" cy="1854200"/>
+            <wp:effectExtent l="0" t="0" r="0" b="0"/>
+            <wp:docPr id="1" name="Picture 1" descr="A drawing of a cartoon character&#10;&#10;Description automatically generated"/>
             <wp:cNvGraphicFramePr>
               <a:graphicFrameLocks xmlns:a="http://schemas.openxmlformats.org/drawingml/2006/main" noChangeAspect="1"/>
             </wp:cNvGraphicFramePr>
@@ -87,7 +87,7 @@
                   <pic:spPr>
                     <a:xfrm>
                       <a:off x="0" y="0"/>
-                      <a:ext cx="3139654" cy="2945163"/>
+                      <a:ext cx="2197100" cy="1854200"/>
                     </a:xfrm>
                     <a:prstGeom prst="rect">
                       <a:avLst/>
@@ -123,7 +123,7 @@
         <w:t>http://</w:t>
       </w:r>
       <w:r>
-        <w:t>didymium</w:t>
+        <w:t>bedrockconsortium</w:t>
       </w:r>
       <w:r>
         <w:t>.org</w:t>
@@ -142,12 +142,11 @@
         <w:pStyle w:val="Heading1"/>
         <w:jc w:val="center"/>
       </w:pPr>
+      <w:bookmarkStart w:id="0" w:name="_GoBack"/>
+      <w:bookmarkEnd w:id="0"/>
       <w:r>
         <w:lastRenderedPageBreak/>
-        <w:t>D</w:t>
-      </w:r>
-      <w:r>
-        <w:t>idymium</w:t>
+        <w:t>Bedrock</w:t>
       </w:r>
       <w:r>
         <w:t xml:space="preserve"> </w:t>
@@ -162,7 +161,7 @@
         <w:t xml:space="preserve">This </w:t>
       </w:r>
       <w:r>
-        <w:t>Didymium</w:t>
+        <w:t>Bedrock</w:t>
       </w:r>
       <w:r>
         <w:t xml:space="preserve"> Steward Agreement (the </w:t>
@@ -176,7 +175,7 @@
         <w:t xml:space="preserve"> ”) is entered into between the </w:t>
       </w:r>
       <w:r>
-        <w:t>Didymium</w:t>
+        <w:t>Bedrock</w:t>
       </w:r>
     </w:p>
     <w:p>
@@ -211,7 +210,7 @@
         <w:t xml:space="preserve">_________. This Agreement incorporates by reference the </w:t>
       </w:r>
       <w:r>
-        <w:t>Didymium</w:t>
+        <w:t>Bedrock</w:t>
       </w:r>
       <w:r>
         <w:t xml:space="preserve"> Governance Framework,</w:t>
@@ -222,7 +221,7 @@
         <w:t xml:space="preserve">consisting of the </w:t>
       </w:r>
       <w:r>
-        <w:t>Didymium</w:t>
+        <w:t>Bedrock</w:t>
       </w:r>
       <w:r>
         <w:t xml:space="preserve"> Governance Framework Master Document, attached as Annex A, and</w:t>
@@ -234,7 +233,7 @@
         <w:t xml:space="preserve">the Controlled Documents listed in Appendix A of the </w:t>
       </w:r>
       <w:r>
-        <w:t>Didymium</w:t>
+        <w:t>Bedrock</w:t>
       </w:r>
       <w:r>
         <w:t xml:space="preserve"> Governance Framework Master</w:t>
@@ -246,7 +245,7 @@
         <w:t xml:space="preserve">Document. The </w:t>
       </w:r>
       <w:r>
-        <w:t>Didymium</w:t>
+        <w:t>Bedrock</w:t>
       </w:r>
       <w:r>
         <w:t xml:space="preserve"> Governance Framework (including, without limitation, its Controlled</w:t>
@@ -261,7 +260,7 @@
         <w:t xml:space="preserve"> </w:t>
       </w:r>
       <w:r>
-        <w:t>Didymium</w:t>
+        <w:t>Bedrock</w:t>
       </w:r>
       <w:r>
         <w:t xml:space="preserve"> Consortium and Steward are individually referred to herein as a “Party” and collectively</w:t>
@@ -314,7 +313,7 @@
         <w:t xml:space="preserve">meanings given to them in this Agreement or in the </w:t>
       </w:r>
       <w:r>
-        <w:t>Didymium</w:t>
+        <w:t>Bedrock</w:t>
       </w:r>
       <w:r>
         <w:t xml:space="preserve"> Governance Framework. In the event</w:t>
@@ -326,7 +325,7 @@
         <w:t xml:space="preserve">of a conflict between the main body of this Agreement and the </w:t>
       </w:r>
       <w:r>
-        <w:t>Didymium</w:t>
+        <w:t>Bedrock</w:t>
       </w:r>
       <w:r>
         <w:t xml:space="preserve"> Governance Framework,</w:t>
@@ -347,7 +346,7 @@
         <w:t xml:space="preserve">2. </w:t>
       </w:r>
       <w:r>
-        <w:t>Didymium</w:t>
+        <w:t>Bedrock</w:t>
       </w:r>
       <w:r>
         <w:t xml:space="preserve"> Consortium Obligations</w:t>
@@ -359,7 +358,7 @@
         <w:t xml:space="preserve">The </w:t>
       </w:r>
       <w:r>
-        <w:t>Didymium</w:t>
+        <w:t>Bedrock</w:t>
       </w:r>
       <w:r>
         <w:t xml:space="preserve"> Consortium shall:</w:t>
@@ -378,7 +377,7 @@
         <w:t xml:space="preserve">Cooperate with Steward to help develop and maintain the </w:t>
       </w:r>
       <w:r>
-        <w:t>Didymium</w:t>
+        <w:t>Bedrock</w:t>
       </w:r>
       <w:r>
         <w:t xml:space="preserve"> Governance Framework</w:t>
@@ -393,7 +392,7 @@
         <w:t xml:space="preserve">Principles and Core Policies in the </w:t>
       </w:r>
       <w:r>
-        <w:t>Didymium</w:t>
+        <w:t>Bedrock</w:t>
       </w:r>
       <w:r>
         <w:t xml:space="preserve"> Governance Framework.</w:t>
@@ -498,7 +497,10 @@
         <w:t xml:space="preserve">Monitor and analyze the performance and reliability of the </w:t>
       </w:r>
       <w:r>
-        <w:t>Didymium Business Utility</w:t>
+        <w:t>Bedrock</w:t>
+      </w:r>
+      <w:r>
+        <w:t xml:space="preserve"> Business Utility</w:t>
       </w:r>
       <w:r>
         <w:t xml:space="preserve"> </w:t>
@@ -513,7 +515,7 @@
         <w:t xml:space="preserve">necessary enforce </w:t>
       </w:r>
       <w:r>
-        <w:t>Didymium</w:t>
+        <w:t>Bedrock</w:t>
       </w:r>
       <w:r>
         <w:t xml:space="preserve"> Governance Framework policies designed to ensure its</w:t>
@@ -549,7 +551,10 @@
         <w:t xml:space="preserve">operation of a node on the </w:t>
       </w:r>
       <w:r>
-        <w:t>Didymium Business Utility</w:t>
+        <w:t>Bedrock</w:t>
+      </w:r>
+      <w:r>
+        <w:t xml:space="preserve"> Business Utility</w:t>
       </w:r>
       <w:r>
         <w:t xml:space="preserve"> </w:t>
@@ -564,7 +569,10 @@
         <w:t xml:space="preserve">participation in the </w:t>
       </w:r>
       <w:r>
-        <w:t>Didymium Business Utility</w:t>
+        <w:t>Bedrock</w:t>
+      </w:r>
+      <w:r>
+        <w:t xml:space="preserve"> Business Utility</w:t>
       </w:r>
       <w:r>
         <w:t xml:space="preserve"> </w:t>
@@ -628,13 +636,13 @@
         <w:t xml:space="preserve">Update the </w:t>
       </w:r>
       <w:r>
-        <w:t>Didymium</w:t>
+        <w:t>Bedrock</w:t>
       </w:r>
       <w:r>
         <w:t xml:space="preserve"> Governance Framework as deemed necessary by the </w:t>
       </w:r>
       <w:r>
-        <w:t>Didymium</w:t>
+        <w:t>Bedrock</w:t>
       </w:r>
       <w:r>
         <w:t xml:space="preserve"> Consortium</w:t>
@@ -651,7 +659,7 @@
         <w:t xml:space="preserve">) the </w:t>
       </w:r>
       <w:r>
-        <w:t>Didymium</w:t>
+        <w:t>Bedrock</w:t>
       </w:r>
       <w:r>
         <w:t xml:space="preserve"> Consortium shall provide</w:t>
@@ -663,7 +671,7 @@
         <w:t xml:space="preserve">thirty (30) days’ advance, written notice of material changes to the </w:t>
       </w:r>
       <w:r>
-        <w:t>Didymium</w:t>
+        <w:t>Bedrock</w:t>
       </w:r>
       <w:r>
         <w:t xml:space="preserve"> Governance Framework </w:t>
@@ -690,7 +698,10 @@
         <w:t xml:space="preserve">obligations or the safety, security or integrity of the </w:t>
       </w:r>
       <w:r>
-        <w:t>Didymium Business Utility</w:t>
+        <w:t>Bedrock</w:t>
+      </w:r>
+      <w:r>
+        <w:t xml:space="preserve"> Business Utility</w:t>
       </w:r>
       <w:r>
         <w:t xml:space="preserve"> </w:t>
@@ -699,7 +710,7 @@
         <w:t xml:space="preserve">, the </w:t>
       </w:r>
       <w:r>
-        <w:t>Didymium</w:t>
+        <w:t>Bedrock</w:t>
       </w:r>
       <w:r>
         <w:t xml:space="preserve"> Consortium</w:t>
@@ -714,19 +725,16 @@
         <w:t xml:space="preserve">changes to the </w:t>
       </w:r>
       <w:r>
-        <w:t>Didymium</w:t>
+        <w:t>Bedrock</w:t>
       </w:r>
       <w:r>
         <w:t xml:space="preserve"> Governance Framework are subject to prior </w:t>
       </w:r>
       <w:r>
-        <w:t>Didymium</w:t>
-      </w:r>
-      <w:r>
-        <w:t xml:space="preserve"> Consortium </w:t>
-      </w:r>
-      <w:r>
-        <w:t xml:space="preserve">Board of Directors </w:t>
+        <w:t>Bedrock</w:t>
+      </w:r>
+      <w:r>
+        <w:t xml:space="preserve"> Consortium Board of Directors </w:t>
       </w:r>
       <w:r>
         <w:t>review and approval.</w:t>
@@ -744,43 +752,25 @@
         <w:rPr>
           <w:highlight w:val="green"/>
         </w:rPr>
-        <w:t xml:space="preserve">Establish an online medium that communicates the </w:t>
+        <w:t xml:space="preserve">Establish an online medium that communicates the purpose, principles, policies, and uses </w:t>
       </w:r>
       <w:r>
         <w:rPr>
           <w:highlight w:val="green"/>
         </w:rPr>
-        <w:t>purpose,</w:t>
+        <w:t xml:space="preserve">of the </w:t>
       </w:r>
       <w:r>
         <w:rPr>
           <w:highlight w:val="green"/>
         </w:rPr>
-        <w:t xml:space="preserve"> </w:t>
+        <w:t>Bedrock</w:t>
       </w:r>
       <w:r>
         <w:rPr>
           <w:highlight w:val="green"/>
         </w:rPr>
-        <w:t>principles, policies, and uses</w:t>
-      </w:r>
-      <w:r>
-        <w:rPr>
-          <w:highlight w:val="green"/>
-        </w:rPr>
-        <w:t xml:space="preserve"> </w:t>
-      </w:r>
-      <w:r>
-        <w:rPr>
-          <w:highlight w:val="green"/>
-        </w:rPr>
-        <w:t xml:space="preserve">of the </w:t>
-      </w:r>
-      <w:r>
-        <w:rPr>
-          <w:highlight w:val="green"/>
-        </w:rPr>
-        <w:t>Didymium Business Utility</w:t>
+        <w:t xml:space="preserve"> Business Utility</w:t>
       </w:r>
       <w:r>
         <w:rPr>
@@ -801,13 +791,16 @@
         <w:t xml:space="preserve">Promote the economic sustainability of the </w:t>
       </w:r>
       <w:r>
-        <w:t>Didymium</w:t>
+        <w:t>Bedrock</w:t>
       </w:r>
       <w:r>
         <w:t xml:space="preserve"> Consortium and the </w:t>
       </w:r>
       <w:r>
-        <w:t>Didymium Business Utility</w:t>
+        <w:t>Bedrock</w:t>
+      </w:r>
+      <w:r>
+        <w:t xml:space="preserve"> Business Utility</w:t>
       </w:r>
       <w:r>
         <w:t xml:space="preserve"> </w:t>
@@ -873,7 +866,7 @@
         <w:t xml:space="preserve">their duties on behalf of the </w:t>
       </w:r>
       <w:r>
-        <w:t>Didymium</w:t>
+        <w:t>Bedrock</w:t>
       </w:r>
       <w:r>
         <w:t xml:space="preserve"> Consortium and shall ensure their compliance with</w:t>
@@ -919,122 +912,74 @@
         <w:rPr>
           <w:highlight w:val="green"/>
         </w:rPr>
-        <w:t>three (</w:t>
+        <w:t xml:space="preserve">three (3) nodes which will be dedicated to each of the three (3) </w:t>
       </w:r>
       <w:r>
         <w:rPr>
           <w:highlight w:val="green"/>
         </w:rPr>
-        <w:t>3</w:t>
+        <w:t>Bedrock</w:t>
       </w:r>
       <w:r>
         <w:rPr>
           <w:highlight w:val="green"/>
         </w:rPr>
-        <w:t>)</w:t>
+        <w:t xml:space="preserve"> Business Utility</w:t>
       </w:r>
       <w:r>
         <w:rPr>
           <w:highlight w:val="green"/>
         </w:rPr>
-        <w:t xml:space="preserve"> nodes</w:t>
+        <w:t xml:space="preserve"> environments (main, test, dev). Each node will run code approved for use by the </w:t>
       </w:r>
       <w:r>
         <w:rPr>
           <w:highlight w:val="green"/>
         </w:rPr>
-        <w:t xml:space="preserve"> which will be dedicated to each of the three (3) </w:t>
+        <w:t>Bedrock</w:t>
       </w:r>
       <w:r>
         <w:rPr>
           <w:highlight w:val="green"/>
         </w:rPr>
-        <w:t>Didymium Business Utility</w:t>
+        <w:t xml:space="preserve"> Consortium on a Node of the </w:t>
       </w:r>
       <w:r>
         <w:rPr>
           <w:highlight w:val="green"/>
         </w:rPr>
-        <w:t xml:space="preserve"> environments</w:t>
+        <w:t>Bedrock</w:t>
       </w:r>
       <w:r>
         <w:rPr>
           <w:highlight w:val="green"/>
         </w:rPr>
-        <w:t xml:space="preserve"> (main, test, dev)</w:t>
+        <w:t xml:space="preserve"> Business Utility</w:t>
       </w:r>
       <w:r>
         <w:rPr>
           <w:highlight w:val="green"/>
         </w:rPr>
-        <w:t>. E</w:t>
+        <w:t xml:space="preserve"> </w:t>
       </w:r>
       <w:r>
         <w:rPr>
           <w:highlight w:val="green"/>
         </w:rPr>
-        <w:t xml:space="preserve">ach </w:t>
-      </w:r>
+        <w:t xml:space="preserve">(the </w:t>
+      </w:r>
+      <w:proofErr w:type="gramStart"/>
       <w:r>
         <w:rPr>
           <w:highlight w:val="green"/>
         </w:rPr>
-        <w:t xml:space="preserve">node will run code </w:t>
-      </w:r>
+        <w:t>“ Steward</w:t>
+      </w:r>
+      <w:proofErr w:type="gramEnd"/>
       <w:r>
         <w:rPr>
           <w:highlight w:val="green"/>
         </w:rPr>
-        <w:t xml:space="preserve">approved </w:t>
-      </w:r>
-      <w:r>
-        <w:rPr>
-          <w:highlight w:val="green"/>
-        </w:rPr>
-        <w:t xml:space="preserve">for use by the </w:t>
-      </w:r>
-      <w:r>
-        <w:rPr>
-          <w:highlight w:val="green"/>
-        </w:rPr>
-        <w:t>Didymium</w:t>
-      </w:r>
-      <w:r>
-        <w:rPr>
-          <w:highlight w:val="green"/>
-        </w:rPr>
-        <w:t xml:space="preserve"> Consortium on a Node of the </w:t>
-      </w:r>
-      <w:r>
-        <w:rPr>
-          <w:highlight w:val="green"/>
-        </w:rPr>
-        <w:t>Didymium Business Utility</w:t>
-      </w:r>
-      <w:r>
-        <w:rPr>
-          <w:highlight w:val="green"/>
-        </w:rPr>
-        <w:t xml:space="preserve"> </w:t>
-      </w:r>
-      <w:r>
-        <w:rPr>
-          <w:highlight w:val="green"/>
-        </w:rPr>
-        <w:t xml:space="preserve">(the </w:t>
-      </w:r>
-      <w:proofErr w:type="gramStart"/>
-      <w:r>
-        <w:rPr>
-          <w:highlight w:val="green"/>
-        </w:rPr>
-        <w:t>“ Steward</w:t>
-      </w:r>
-      <w:proofErr w:type="gramEnd"/>
-      <w:r>
-        <w:rPr>
-          <w:highlight w:val="green"/>
-        </w:rPr>
         <w:t xml:space="preserve"> Node ”)</w:t>
       </w:r>
       <w:r>
@@ -1044,7 +989,7 @@
         <w:t xml:space="preserve">in compliance with the </w:t>
       </w:r>
       <w:r>
-        <w:t>Didymium</w:t>
+        <w:t>Bedrock</w:t>
       </w:r>
       <w:r>
         <w:t xml:space="preserve"> Governance Framework and otherwise conform to the</w:t>
@@ -1056,7 +1001,7 @@
         <w:t xml:space="preserve">content of the </w:t>
       </w:r>
       <w:r>
-        <w:t>Didymium</w:t>
+        <w:t>Bedrock</w:t>
       </w:r>
       <w:r>
         <w:t xml:space="preserve"> Governance Framework as applicable to the Steward.</w:t>
@@ -1080,13 +1025,13 @@
         <w:t xml:space="preserve">has been approved by the </w:t>
       </w:r>
       <w:r>
-        <w:t>Didymium</w:t>
+        <w:t>Bedrock</w:t>
       </w:r>
       <w:r>
         <w:t xml:space="preserve"> Consortium as referenced in the </w:t>
       </w:r>
       <w:r>
-        <w:t>Didymium</w:t>
+        <w:t>Bedrock</w:t>
       </w:r>
       <w:r>
         <w:t xml:space="preserve"> Governance </w:t>
@@ -1107,7 +1052,7 @@
         <w:t xml:space="preserve">Provide such performance, security, and reliability data to the </w:t>
       </w:r>
       <w:r>
-        <w:t>Didymium</w:t>
+        <w:t>Bedrock</w:t>
       </w:r>
       <w:r>
         <w:t xml:space="preserve"> Consortium or to</w:t>
@@ -1119,7 +1064,7 @@
         <w:t xml:space="preserve">the public as required by the </w:t>
       </w:r>
       <w:r>
-        <w:t>Didymium</w:t>
+        <w:t>Bedrock</w:t>
       </w:r>
       <w:r>
         <w:t xml:space="preserve"> Governance Framework.</w:t>
@@ -1138,7 +1083,7 @@
         <w:t xml:space="preserve">Provide input and feedback to the </w:t>
       </w:r>
       <w:r>
-        <w:t>Didymium</w:t>
+        <w:t>Bedrock</w:t>
       </w:r>
       <w:r>
         <w:t xml:space="preserve"> Governance Framework Working Group, as</w:t>
@@ -1156,7 +1101,7 @@
         <w:t xml:space="preserve">future versions of the </w:t>
       </w:r>
       <w:r>
-        <w:t>Didymium</w:t>
+        <w:t>Bedrock</w:t>
       </w:r>
       <w:r>
         <w:t xml:space="preserve"> Governance Framework.</w:t>
@@ -1180,16 +1125,19 @@
         <w:t xml:space="preserve">requested and necessary, in the development of the technical roadmap for the </w:t>
       </w:r>
       <w:r>
-        <w:t xml:space="preserve">Didymium </w:t>
-      </w:r>
-      <w:r>
-        <w:t xml:space="preserve">Business Utility </w:t>
+        <w:t>Bedrock</w:t>
+      </w:r>
+      <w:r>
+        <w:t xml:space="preserve"> Business Utility </w:t>
       </w:r>
       <w:r>
         <w:t xml:space="preserve">and to assist in the testing, evaluation, and improvement of the </w:t>
       </w:r>
       <w:r>
-        <w:t>Didymium Business Utility</w:t>
+        <w:t>Bedrock</w:t>
+      </w:r>
+      <w:r>
+        <w:t xml:space="preserve"> Business Utility</w:t>
       </w:r>
       <w:r>
         <w:t>.</w:t>
@@ -1207,7 +1155,7 @@
         <w:t xml:space="preserve">f. As soon as reasonably practicable upon becoming aware, promptly notify the </w:t>
       </w:r>
       <w:r>
-        <w:t>Didymium</w:t>
+        <w:t>Bedrock</w:t>
       </w:r>
       <w:r>
         <w:t xml:space="preserve"> Consortium</w:t>
@@ -1225,7 +1173,10 @@
         <w:t xml:space="preserve"> </w:t>
       </w:r>
       <w:r>
-        <w:t>Didymium Business Utility</w:t>
+        <w:t>Bedrock</w:t>
+      </w:r>
+      <w:r>
+        <w:t xml:space="preserve"> Business Utility</w:t>
       </w:r>
       <w:r>
         <w:t xml:space="preserve"> </w:t>
@@ -1252,7 +1203,7 @@
         <w:t xml:space="preserve">notify </w:t>
       </w:r>
       <w:r>
-        <w:t>Didymium</w:t>
+        <w:t>Bedrock</w:t>
       </w:r>
       <w:r>
         <w:t xml:space="preserve"> Consortium of any actual or reasonably suspected breach of security</w:t>
@@ -1282,7 +1233,10 @@
         <w:t xml:space="preserve">operation of the Steward Node or impacting Steward’s participation in the </w:t>
       </w:r>
       <w:r>
-        <w:t>Didymium Business Utility</w:t>
+        <w:t>Bedrock</w:t>
+      </w:r>
+      <w:r>
+        <w:t xml:space="preserve"> Business Utility</w:t>
       </w:r>
       <w:r>
         <w:t xml:space="preserve"> or ability to comply with its obligations under this Agreement.</w:t>
@@ -1318,7 +1272,10 @@
         <w:t xml:space="preserve">security appropriate to the risk and provide sufficient evidence of the same to the </w:t>
       </w:r>
       <w:r>
-        <w:t xml:space="preserve">Didymium Consortium </w:t>
+        <w:t>Bedrock</w:t>
+      </w:r>
+      <w:r>
+        <w:t xml:space="preserve"> Consortium </w:t>
       </w:r>
       <w:r>
         <w:t>upon request.</w:t>
@@ -1360,7 +1317,7 @@
         <w:t xml:space="preserve">Steward shall promptly provide notice to the </w:t>
       </w:r>
       <w:r>
-        <w:t>Didymium</w:t>
+        <w:t>Bedrock</w:t>
       </w:r>
       <w:r>
         <w:t xml:space="preserve"> Consortium in the event that</w:t>
@@ -1488,7 +1445,10 @@
         <w:t xml:space="preserve">operate the Steward Node or participate in the </w:t>
       </w:r>
       <w:r>
-        <w:t xml:space="preserve">Didymium Business </w:t>
+        <w:t>Bedrock</w:t>
+      </w:r>
+      <w:r>
+        <w:t xml:space="preserve"> Business </w:t>
       </w:r>
       <w:r>
         <w:t>Utility.</w:t>
@@ -1532,7 +1492,7 @@
         <w:t xml:space="preserve">cease operation and use of the Steward Node; (iii) the </w:t>
       </w:r>
       <w:r>
-        <w:t>Didymium</w:t>
+        <w:t>Bedrock</w:t>
       </w:r>
       <w:r>
         <w:t xml:space="preserve"> Consortium and </w:t>
@@ -1556,7 +1516,10 @@
         <w:t xml:space="preserve">the </w:t>
       </w:r>
       <w:r>
-        <w:t xml:space="preserve">Didymium Business </w:t>
+        <w:t>Bedrock</w:t>
+      </w:r>
+      <w:r>
+        <w:t xml:space="preserve"> Business </w:t>
       </w:r>
       <w:r>
         <w:t>Utility;</w:t>
@@ -1597,7 +1560,7 @@
         <w:t xml:space="preserve">reason; or (iii) any occurrence, in </w:t>
       </w:r>
       <w:r>
-        <w:t>Didymium</w:t>
+        <w:t>Bedrock</w:t>
       </w:r>
       <w:r>
         <w:t xml:space="preserve"> Consortium’s reasonable judgment, of Steward</w:t>
@@ -1615,7 +1578,10 @@
         <w:t xml:space="preserve">integrity or availability of the </w:t>
       </w:r>
       <w:r>
-        <w:t xml:space="preserve">Didymium Business </w:t>
+        <w:t>Bedrock</w:t>
+      </w:r>
+      <w:r>
+        <w:t xml:space="preserve"> Business </w:t>
       </w:r>
       <w:r>
         <w:t>Utility:</w:t>
@@ -1624,7 +1590,7 @@
         <w:t xml:space="preserve"> (A) the </w:t>
       </w:r>
       <w:r>
-        <w:t>Didymium</w:t>
+        <w:t>Bedrock</w:t>
       </w:r>
       <w:r>
         <w:t xml:space="preserve"> Consortium has the right to</w:t>
@@ -1636,7 +1602,7 @@
         <w:t xml:space="preserve">de-select the Steward Node from the active pool; (B) the </w:t>
       </w:r>
       <w:r>
-        <w:t>Didymium</w:t>
+        <w:t>Bedrock</w:t>
       </w:r>
       <w:r>
         <w:t xml:space="preserve"> Consortium has the</w:t>
@@ -1654,7 +1620,7 @@
         <w:t xml:space="preserve">with the Sovrin Ledger; (C) if the </w:t>
       </w:r>
       <w:r>
-        <w:t>Didymium</w:t>
+        <w:t>Bedrock</w:t>
       </w:r>
       <w:r>
         <w:t xml:space="preserve"> Consortium selects the previous (A) or (B), the</w:t>
@@ -1663,7 +1629,7 @@
         <w:t xml:space="preserve"> </w:t>
       </w:r>
       <w:r>
-        <w:t>Didymium</w:t>
+        <w:t>Bedrock</w:t>
       </w:r>
       <w:r>
         <w:t xml:space="preserve"> Consortium has the right to require that the Steward promptly (within 48 hours)</w:t>
@@ -1678,7 +1644,7 @@
         <w:t xml:space="preserve"> </w:t>
       </w:r>
       <w:r>
-        <w:t>Didymium</w:t>
+        <w:t>Bedrock</w:t>
       </w:r>
       <w:r>
         <w:t xml:space="preserve"> Governance Framework and provide notice of completion of the same to the</w:t>
@@ -1687,13 +1653,16 @@
         <w:t xml:space="preserve"> </w:t>
       </w:r>
       <w:r>
-        <w:t>Didymium</w:t>
+        <w:t>Bedrock</w:t>
       </w:r>
       <w:r>
         <w:t xml:space="preserve"> Consortium. To the extent a de-selection or suspension is based on the </w:t>
       </w:r>
       <w:r>
-        <w:t>Didymium Consortium</w:t>
+        <w:t>Bedrock</w:t>
+      </w:r>
+      <w:r>
+        <w:t xml:space="preserve"> Consortium</w:t>
       </w:r>
       <w:r>
         <w:t>’s reasonable judgment that Steward is not satisfying its obligations under</w:t>
@@ -1711,7 +1680,10 @@
         <w:t xml:space="preserve">availability of the </w:t>
       </w:r>
       <w:r>
-        <w:t xml:space="preserve">Didymium Business </w:t>
+        <w:t>Bedrock</w:t>
+      </w:r>
+      <w:r>
+        <w:t xml:space="preserve"> Business </w:t>
       </w:r>
       <w:r>
         <w:t>Utility,</w:t>
@@ -1720,7 +1692,7 @@
         <w:t xml:space="preserve"> to the extent practicable, the </w:t>
       </w:r>
       <w:r>
-        <w:t>Didymium</w:t>
+        <w:t>Bedrock</w:t>
       </w:r>
       <w:r>
         <w:t xml:space="preserve"> Consortium will</w:t>
@@ -1754,7 +1726,7 @@
         <w:t xml:space="preserve">The </w:t>
       </w:r>
       <w:r>
-        <w:t>Didymium</w:t>
+        <w:t>Bedrock</w:t>
       </w:r>
       <w:r>
         <w:t xml:space="preserve"> Consortium operates in an environment of openness and participation. By</w:t>
@@ -1784,7 +1756,7 @@
         <w:t xml:space="preserve">Where the </w:t>
       </w:r>
       <w:r>
-        <w:t>Didymium</w:t>
+        <w:t>Bedrock</w:t>
       </w:r>
       <w:r>
         <w:t xml:space="preserve"> Consortium or Steward desires information to be treated as</w:t>
@@ -1826,7 +1798,7 @@
         <w:t xml:space="preserve">Steward shall coordinate with the </w:t>
       </w:r>
       <w:r>
-        <w:t>Didymium</w:t>
+        <w:t>Bedrock</w:t>
       </w:r>
       <w:r>
         <w:t xml:space="preserve"> Consortium in advance concerning any media</w:t>
@@ -1838,7 +1810,10 @@
         <w:t xml:space="preserve">announcements or publicity regarding the </w:t>
       </w:r>
       <w:r>
-        <w:t>Didymium Business Utility</w:t>
+        <w:t>Bedrock</w:t>
+      </w:r>
+      <w:r>
+        <w:t xml:space="preserve"> Business Utility</w:t>
       </w:r>
       <w:r>
         <w:t xml:space="preserve"> </w:t>
@@ -1853,7 +1828,10 @@
         <w:t xml:space="preserve">referencing Steward’s participation in the </w:t>
       </w:r>
       <w:r>
-        <w:t>Didymium Business Utility</w:t>
+        <w:t>Bedrock</w:t>
+      </w:r>
+      <w:r>
+        <w:t xml:space="preserve"> Business Utility</w:t>
       </w:r>
       <w:r>
         <w:t>, Steward’s operation of the</w:t>
@@ -1865,7 +1843,10 @@
         <w:t xml:space="preserve">Steward Node and/or services that may utilize the </w:t>
       </w:r>
       <w:r>
-        <w:t>Didymium Business Utility</w:t>
+        <w:t>Bedrock</w:t>
+      </w:r>
+      <w:r>
+        <w:t xml:space="preserve"> Business Utility</w:t>
       </w:r>
       <w:r>
         <w:t xml:space="preserve"> </w:t>
@@ -1886,7 +1867,7 @@
         <w:t xml:space="preserve">use </w:t>
       </w:r>
       <w:r>
-        <w:t>Didymium</w:t>
+        <w:t>Bedrock</w:t>
       </w:r>
       <w:r>
         <w:t xml:space="preserve"> Consortium names, logos, service marks, trade names or trademarks</w:t>
@@ -1898,14 +1879,10 @@
         <w:t xml:space="preserve">without the prior, written permission of the </w:t>
       </w:r>
       <w:r>
-        <w:t>Didymium</w:t>
-      </w:r>
-      <w:r>
-        <w:t xml:space="preserve"> </w:t>
-      </w:r>
-      <w:r>
-        <w:lastRenderedPageBreak/>
-        <w:t>Consortium and then only in</w:t>
+        <w:t>Bedrock</w:t>
+      </w:r>
+      <w:r>
+        <w:t xml:space="preserve"> Consortium and then only in</w:t>
       </w:r>
       <w:r>
         <w:t xml:space="preserve"> </w:t>
@@ -1914,7 +1891,7 @@
         <w:t xml:space="preserve">accordance with the then-current brand standards issued by the </w:t>
       </w:r>
       <w:r>
-        <w:t>Didymium</w:t>
+        <w:t>Bedrock</w:t>
       </w:r>
       <w:r>
         <w:t xml:space="preserve"> Consortium.</w:t>
@@ -1929,10 +1906,11 @@
         </w:numPr>
       </w:pPr>
       <w:r>
+        <w:lastRenderedPageBreak/>
         <w:t xml:space="preserve">Steward grants the </w:t>
       </w:r>
       <w:r>
-        <w:t>Didymium</w:t>
+        <w:t>Bedrock</w:t>
       </w:r>
       <w:r>
         <w:t xml:space="preserve"> Consortium permission to publish:</w:t>
@@ -1956,7 +1934,7 @@
         <w:t xml:space="preserve">the </w:t>
       </w:r>
       <w:r>
-        <w:t>Didymium</w:t>
+        <w:t>Bedrock</w:t>
       </w:r>
       <w:r>
         <w:t xml:space="preserve"> Consortium’s web sites and in connection with other public</w:t>
@@ -1968,7 +1946,7 @@
         <w:t xml:space="preserve">disclosures made by </w:t>
       </w:r>
       <w:r>
-        <w:t>Didymium</w:t>
+        <w:t>Bedrock</w:t>
       </w:r>
       <w:r>
         <w:t xml:space="preserve"> Consortium solely for the purpose of identifying</w:t>
@@ -1980,7 +1958,10 @@
         <w:t xml:space="preserve">Steward as a steward on the </w:t>
       </w:r>
       <w:r>
-        <w:t>Didymium Business Utility</w:t>
+        <w:t>Bedrock</w:t>
+      </w:r>
+      <w:r>
+        <w:t xml:space="preserve"> Business Utility</w:t>
       </w:r>
       <w:r>
         <w:t>; provided that this permission does</w:t>
@@ -2001,7 +1982,10 @@
         <w:t xml:space="preserve"> </w:t>
       </w:r>
       <w:r>
-        <w:t>Didymium Business Utility</w:t>
+        <w:t>Bedrock</w:t>
+      </w:r>
+      <w:r>
+        <w:t xml:space="preserve"> Business Utility</w:t>
       </w:r>
       <w:r>
         <w:t>;</w:t>
@@ -2022,7 +2006,10 @@
         <w:t xml:space="preserve"> </w:t>
       </w:r>
       <w:r>
-        <w:t>Didymium Business Utility</w:t>
+        <w:t>Bedrock</w:t>
+      </w:r>
+      <w:r>
+        <w:t xml:space="preserve"> Business Utility</w:t>
       </w:r>
       <w:r>
         <w:t xml:space="preserve"> </w:t>
@@ -2043,7 +2030,10 @@
         <w:t xml:space="preserve">Anonymous or aggregated data about the overall operation of the </w:t>
       </w:r>
       <w:r>
-        <w:t>Didymium Business Utility</w:t>
+        <w:t>Bedrock</w:t>
+      </w:r>
+      <w:r>
+        <w:t xml:space="preserve"> Business Utility</w:t>
       </w:r>
       <w:r>
         <w:t>.</w:t>
@@ -2058,7 +2048,7 @@
         </w:numPr>
       </w:pPr>
       <w:r>
-        <w:t>Didymium</w:t>
+        <w:t>Bedrock</w:t>
       </w:r>
       <w:r>
         <w:t xml:space="preserve"> Consortium agrees to obtain prior permission from Steward with regard to use of</w:t>
@@ -2099,7 +2089,7 @@
         </w:numPr>
       </w:pPr>
       <w:r>
-        <w:t>Didymium</w:t>
+        <w:t>Bedrock</w:t>
       </w:r>
       <w:r>
         <w:t xml:space="preserve"> Consortium retains all rights to its intellectual property and all contributions,</w:t>
@@ -2194,19 +2184,19 @@
         </w:rPr>
         <w:t xml:space="preserve">derivatives, </w:t>
       </w:r>
-      <w:commentRangeStart w:id="0"/>
+      <w:commentRangeStart w:id="1"/>
       <w:r>
         <w:rPr>
           <w:highlight w:val="cyan"/>
         </w:rPr>
         <w:t>enhancements</w:t>
       </w:r>
-      <w:commentRangeEnd w:id="0"/>
+      <w:commentRangeEnd w:id="1"/>
       <w:r>
         <w:rPr>
           <w:rStyle w:val="CommentReference"/>
         </w:rPr>
-        <w:commentReference w:id="0"/>
+        <w:commentReference w:id="1"/>
       </w:r>
       <w:r>
         <w:rPr>
@@ -2275,7 +2265,7 @@
         <w:t xml:space="preserve">To the extent the </w:t>
       </w:r>
       <w:r>
-        <w:t>Didymium</w:t>
+        <w:t>Bedrock</w:t>
       </w:r>
       <w:r>
         <w:t xml:space="preserve"> Consortium desires to introduce intellectual property under this</w:t>
@@ -2293,7 +2283,7 @@
         <w:t xml:space="preserve">or the </w:t>
       </w:r>
       <w:r>
-        <w:t>Didymium</w:t>
+        <w:t>Bedrock</w:t>
       </w:r>
       <w:r>
         <w:t xml:space="preserve"> Governance Framework unless the Parties agree otherwise in writing, in</w:t>
@@ -2323,7 +2313,7 @@
         <w:t xml:space="preserve">by the </w:t>
       </w:r>
       <w:r>
-        <w:t>Didymium</w:t>
+        <w:t>Bedrock</w:t>
       </w:r>
       <w:r>
         <w:t xml:space="preserve"> Consortium.</w:t>
@@ -2335,191 +2325,191 @@
         <w:pStyle w:val="Heading2"/>
       </w:pPr>
       <w:r>
+        <w:t xml:space="preserve">7. </w:t>
+      </w:r>
+      <w:r>
+        <w:t>Disclaimer of Warranties</w:t>
+      </w:r>
+    </w:p>
+    <w:p/>
+    <w:p>
+      <w:r>
         <w:lastRenderedPageBreak/>
-        <w:t xml:space="preserve">7. </w:t>
-      </w:r>
-      <w:r>
-        <w:t>Disclaimer of Warranties</w:t>
+        <w:t>NEITHER PARTY MAKES ANY OTHER REPRESENTATIONS OR WARRANTIES, EXPRESS</w:t>
+      </w:r>
+      <w:r>
+        <w:t xml:space="preserve"> </w:t>
+      </w:r>
+      <w:r>
+        <w:t>OR IMPLIED, AND DISCLAIMS ALL OTHER REPRESENTATIONS AND WARRANTIES,</w:t>
+      </w:r>
+      <w:r>
+        <w:t xml:space="preserve"> </w:t>
+      </w:r>
+      <w:r>
+        <w:t>INCLUDING WITHOUT LIMITATION, ANY WARRANTIES OF MERCHANTABILITY OR</w:t>
+      </w:r>
+      <w:r>
+        <w:t xml:space="preserve"> </w:t>
+      </w:r>
+      <w:r>
+        <w:t xml:space="preserve">FITNESS FOR A PARTICULAR </w:t>
+      </w:r>
+      <w:r>
+        <w:t>P</w:t>
+      </w:r>
+      <w:r>
+        <w:t>URPOSE, NON-INFRINGEMENT, ACCURACY OR</w:t>
+      </w:r>
+      <w:r>
+        <w:t xml:space="preserve"> </w:t>
+      </w:r>
+      <w:r>
+        <w:t>COMPLETENESS OF DATA.</w:t>
       </w:r>
     </w:p>
     <w:p/>
     <w:p>
-      <w:r>
-        <w:t>NEITHER PARTY MAKES ANY OTHER REPRESENTATIONS OR WARRANTIES, EXPRESS</w:t>
-      </w:r>
-      <w:r>
-        <w:t xml:space="preserve"> </w:t>
-      </w:r>
-      <w:r>
-        <w:t>OR IMPLIED, AND DISCLAIMS ALL OTHER REPRESENTATIONS AND WARRANTIES,</w:t>
-      </w:r>
-      <w:r>
-        <w:t xml:space="preserve"> </w:t>
-      </w:r>
-      <w:r>
-        <w:t>INCLUDING WITHOUT LIMITATION, ANY WARRANTIES OF MERCHANTABILITY OR</w:t>
-      </w:r>
-      <w:r>
-        <w:t xml:space="preserve"> </w:t>
-      </w:r>
-      <w:r>
-        <w:t xml:space="preserve">FITNESS FOR A PARTICULAR </w:t>
-      </w:r>
-      <w:r>
-        <w:t>P</w:t>
-      </w:r>
-      <w:r>
-        <w:t>URPOSE, NON-INFRINGEMENT, ACCURACY OR</w:t>
-      </w:r>
-      <w:r>
-        <w:t xml:space="preserve"> </w:t>
-      </w:r>
-      <w:r>
-        <w:t>COMPLETENESS OF DATA.</w:t>
+      <w:pPr>
+        <w:pStyle w:val="Heading2"/>
+      </w:pPr>
+      <w:r>
+        <w:t>8. Limitation of Liability</w:t>
       </w:r>
     </w:p>
     <w:p/>
     <w:p>
+      <w:r>
+        <w:t>EXCEPT IN THE EVENT OF EITHER PARTY’S GROSS NEGLIGENCE, WILFUL</w:t>
+      </w:r>
+      <w:r>
+        <w:t xml:space="preserve"> </w:t>
+      </w:r>
+      <w:r>
+        <w:t>MISCONDUCT OR FRAUD, IN NO EVENT SHALL EITHER PARTY BE LIABLE FOR ANY</w:t>
+      </w:r>
+      <w:r>
+        <w:t xml:space="preserve"> </w:t>
+      </w:r>
+      <w:r>
+        <w:t>INDIRECT, INCIDENTAL, EXEMPLARY, PUNITIVE, SPECIAL, OR OTHER</w:t>
+      </w:r>
+      <w:r>
+        <w:t xml:space="preserve"> </w:t>
+      </w:r>
+      <w:r>
+        <w:t>CONSEQUENTIAL DAMAGES UNDER THIS AGREEMENT, INCLUDING, WITHOUT</w:t>
+      </w:r>
+      <w:r>
+        <w:t xml:space="preserve"> </w:t>
+      </w:r>
+      <w:r>
+        <w:t>LIMITATION, ANY LOST PROFITS, BUSINESS INTERRUPTION, LOSS OF PROGRAMS OR</w:t>
+      </w:r>
+      <w:r>
+        <w:t xml:space="preserve"> </w:t>
+      </w:r>
+      <w:r>
+        <w:t>DATA, OR OTHERWISE, EVEN IF THE OTHER PARTY IS EXPRESSLY ADVISED OF THE</w:t>
+      </w:r>
+      <w:r>
+        <w:t xml:space="preserve"> </w:t>
+      </w:r>
+      <w:r>
+        <w:t>POSSIBILITY OR LIKELIHOOD OF SUCH DAMAGES.</w:t>
+      </w:r>
+      <w:r>
+        <w:t xml:space="preserve"> </w:t>
+      </w:r>
+    </w:p>
+    <w:p/>
+    <w:p>
+      <w:r>
+        <w:t>EXCEPT IN THE EVENT OF EITHER PARTY’S GROSS NEGLIGENCE, WILFUL</w:t>
+      </w:r>
+      <w:r>
+        <w:t xml:space="preserve"> </w:t>
+      </w:r>
+      <w:r>
+        <w:t>MISCONDUCT OR FRAUD, IN NO EVENT SHALL EITHER PARTY’S LIABILITY UNDER</w:t>
+      </w:r>
+      <w:r>
+        <w:t xml:space="preserve"> </w:t>
+      </w:r>
+      <w:r>
+        <w:t>THIS AGREEMENT EXCEED $250,000 USD IN THE AGGREGATE. IN THE EVENT OF</w:t>
+      </w:r>
+      <w:r>
+        <w:t xml:space="preserve"> </w:t>
+      </w:r>
+      <w:r>
+        <w:t>EITHER PARTY’S GROSS NEGLIGENCE, SUCH PARTY’S LIABILITY UNDER THIS</w:t>
+      </w:r>
+      <w:r>
+        <w:t xml:space="preserve"> </w:t>
+      </w:r>
+      <w:r>
+        <w:t>AGREEMENT SHALL NOT EXCEED $500,000 USD IN THE AGGREGATE. IN THE EVENT</w:t>
+      </w:r>
+      <w:r>
+        <w:t xml:space="preserve"> </w:t>
+      </w:r>
+      <w:r>
+        <w:t>OF EITHER PARTY’S WILFUL MISCONDUCT OR FRAUD, THERE SHALL BE NO DOLLAR</w:t>
+      </w:r>
+      <w:r>
+        <w:t xml:space="preserve"> </w:t>
+      </w:r>
+      <w:r>
+        <w:t>CAP ON SUCH PARTY’S LIABILITY UNDER THIS AGREEMENT.</w:t>
+      </w:r>
+    </w:p>
+    <w:p/>
+    <w:p>
       <w:pPr>
         <w:pStyle w:val="Heading2"/>
       </w:pPr>
       <w:r>
-        <w:t>8. Limitation of Liability</w:t>
+        <w:t>9. Compliance with Law</w:t>
       </w:r>
     </w:p>
     <w:p/>
     <w:p>
       <w:r>
-        <w:t>EXCEPT IN THE EVENT OF EITHER PARTY’S GROSS NEGLIGENCE, WILFUL</w:t>
-      </w:r>
-      <w:r>
-        <w:t xml:space="preserve"> </w:t>
-      </w:r>
-      <w:r>
-        <w:t>MISCONDUCT OR FRAUD, IN NO EVENT SHALL EITHER PARTY BE LIABLE FOR ANY</w:t>
-      </w:r>
-      <w:r>
-        <w:t xml:space="preserve"> </w:t>
-      </w:r>
-      <w:r>
-        <w:t>INDIRECT, INCIDENTAL, EXEMPLARY, PUNITIVE, SPECIAL, OR OTHER</w:t>
-      </w:r>
-      <w:r>
-        <w:t xml:space="preserve"> </w:t>
-      </w:r>
-      <w:r>
-        <w:t>CONSEQUENTIAL DAMAGES UNDER THIS AGREEMENT, INCLUDING, WITHOUT</w:t>
-      </w:r>
-      <w:r>
-        <w:t xml:space="preserve"> </w:t>
-      </w:r>
-      <w:r>
-        <w:t>LIMITATION, ANY LOST PROFITS, BUSINESS INTERRUPTION, LOSS OF PROGRAMS OR</w:t>
-      </w:r>
-      <w:r>
-        <w:t xml:space="preserve"> </w:t>
-      </w:r>
-      <w:r>
-        <w:t>DATA, OR OTHERWISE, EVEN IF THE OTHER PARTY IS EXPRESSLY ADVISED OF THE</w:t>
-      </w:r>
-      <w:r>
-        <w:t xml:space="preserve"> </w:t>
-      </w:r>
-      <w:r>
-        <w:t>POSSIBILITY OR LIKELIHOOD OF SUCH DAMAGES.</w:t>
-      </w:r>
-      <w:r>
-        <w:t xml:space="preserve"> </w:t>
+        <w:t>Each Party shall comply with all applicable laws and shall cooperate with the other Party in</w:t>
+      </w:r>
+    </w:p>
+    <w:p>
+      <w:r>
+        <w:t>complying with applicable laws and lawful subpoenas, orders, or investigative demands.</w:t>
+      </w:r>
+    </w:p>
+    <w:p>
+      <w:r>
+        <w:t>Without limiting the generality of the foregoing, each Party agrees to enter into all data</w:t>
+      </w:r>
+    </w:p>
+    <w:p>
+      <w:r>
+        <w:t>protection agreements required by applicable law with regard to the processing, protection</w:t>
+      </w:r>
+    </w:p>
+    <w:p>
+      <w:r>
+        <w:t>and/or transfer of personal data.</w:t>
       </w:r>
     </w:p>
     <w:p/>
     <w:p>
-      <w:r>
-        <w:t>EXCEPT IN THE EVENT OF EITHER PARTY’S GROSS NEGLIGENCE, WILFUL</w:t>
-      </w:r>
-      <w:r>
-        <w:t xml:space="preserve"> </w:t>
-      </w:r>
-      <w:r>
-        <w:t>MISCONDUCT OR FRAUD, IN NO EVENT SHALL EITHER PARTY’S LIABILITY UNDER</w:t>
-      </w:r>
-      <w:r>
-        <w:t xml:space="preserve"> </w:t>
-      </w:r>
-      <w:r>
-        <w:t>THIS AGREEMENT EXCEED $250,000 USD IN THE AGGREGATE. IN THE EVENT OF</w:t>
-      </w:r>
-      <w:r>
-        <w:t xml:space="preserve"> </w:t>
-      </w:r>
-      <w:r>
-        <w:t>EITHER PARTY’S GROSS NEGLIGENCE, SUCH PARTY’S LIABILITY UNDER THIS</w:t>
-      </w:r>
-      <w:r>
-        <w:t xml:space="preserve"> </w:t>
-      </w:r>
-      <w:r>
-        <w:t>AGREEMENT SHALL NOT EXCEED $500,000 USD IN THE AGGREGATE. IN THE EVENT</w:t>
-      </w:r>
-      <w:r>
-        <w:t xml:space="preserve"> </w:t>
-      </w:r>
-      <w:r>
-        <w:t>OF EITHER PARTY’S WILFUL MISCONDUCT OR FRAUD, THERE SHALL BE NO DOLLAR</w:t>
-      </w:r>
-      <w:r>
-        <w:t xml:space="preserve"> </w:t>
-      </w:r>
-      <w:r>
-        <w:t>CAP ON SUCH PARTY’S LIABILITY UNDER THIS AGREEMENT.</w:t>
+      <w:pPr>
+        <w:pStyle w:val="Heading2"/>
+      </w:pPr>
+      <w:r>
+        <w:t>10. Governing Law and Forum</w:t>
       </w:r>
     </w:p>
     <w:p/>
     <w:p>
-      <w:pPr>
-        <w:pStyle w:val="Heading2"/>
-      </w:pPr>
-      <w:r>
-        <w:t>9. Compliance with Law</w:t>
-      </w:r>
-    </w:p>
-    <w:p/>
-    <w:p>
-      <w:r>
-        <w:t>Each Party shall comply with all applicable laws and shall cooperate with the other Party in</w:t>
-      </w:r>
-    </w:p>
-    <w:p>
-      <w:r>
-        <w:t>complying with applicable laws and lawful subpoenas, orders, or investigative demands.</w:t>
-      </w:r>
-    </w:p>
-    <w:p>
-      <w:r>
-        <w:t>Without limiting the generality of the foregoing, each Party agrees to enter into all data</w:t>
-      </w:r>
-    </w:p>
-    <w:p>
-      <w:r>
-        <w:t>protection agreements required by applicable law with regard to the processing, protection</w:t>
-      </w:r>
-    </w:p>
-    <w:p>
-      <w:r>
-        <w:t>and/or transfer of personal data.</w:t>
-      </w:r>
-    </w:p>
-    <w:p/>
-    <w:p>
-      <w:pPr>
-        <w:pStyle w:val="Heading2"/>
-      </w:pPr>
-      <w:r>
-        <w:t>10. Governing Law and Forum</w:t>
-      </w:r>
-    </w:p>
-    <w:p/>
-    <w:p>
       <w:r>
         <w:t>This Agreement is governed by the law of the State of Delaware, without reference to conflict of</w:t>
       </w:r>
@@ -2572,23 +2562,23 @@
         <w:t xml:space="preserve"> </w:t>
       </w:r>
       <w:r>
-        <w:t xml:space="preserve">findings of fact and conclusions of law. The arbitrator shall require exchange by the </w:t>
+        <w:t>findings of fact and conclusions of law. The arbitrator shall require exchange by the Parties of</w:t>
+      </w:r>
+      <w:r>
+        <w:t xml:space="preserve"> </w:t>
+      </w:r>
+      <w:r>
+        <w:t>documents relevant to the issues raised by any claim, defense, or counterclaim or on which the</w:t>
+      </w:r>
+      <w:r>
+        <w:t xml:space="preserve"> </w:t>
+      </w:r>
+      <w:r>
+        <w:t xml:space="preserve">producing Party may rely in support of or in opposition to any claim, defense, or </w:t>
       </w:r>
       <w:r>
         <w:lastRenderedPageBreak/>
-        <w:t>Parties of</w:t>
-      </w:r>
-      <w:r>
-        <w:t xml:space="preserve"> </w:t>
-      </w:r>
-      <w:r>
-        <w:t>documents relevant to the issues raised by any claim, defense, or counterclaim or on which the</w:t>
-      </w:r>
-      <w:r>
-        <w:t xml:space="preserve"> </w:t>
-      </w:r>
-      <w:r>
-        <w:t>producing Party may rely in support of or in opposition to any claim, defense, or counterclaim,</w:t>
+        <w:t>counterclaim,</w:t>
       </w:r>
       <w:r>
         <w:t xml:space="preserve"> </w:t>
@@ -2917,7 +2907,6 @@
         <w:t xml:space="preserve"> </w:t>
       </w:r>
       <w:r>
-        <w:lastRenderedPageBreak/>
         <w:t>subject matter of this Agreement, and supersedes any and all prior agreements and</w:t>
       </w:r>
       <w:r>
@@ -2940,6 +2929,7 @@
         <w:rPr>
           <w:u w:val="single"/>
         </w:rPr>
+        <w:lastRenderedPageBreak/>
         <w:t>Counterparts</w:t>
       </w:r>
       <w:r>
@@ -3030,7 +3020,7 @@
           <w:b/>
           <w:bCs/>
         </w:rPr>
-        <w:t>Didymium</w:t>
+        <w:t>Bedrock</w:t>
       </w:r>
       <w:r>
         <w:rPr>
@@ -3159,10 +3149,7 @@
         <w:t>: ______________________</w:t>
       </w:r>
     </w:p>
-    <w:p>
-      <w:bookmarkStart w:id="1" w:name="_GoBack"/>
-      <w:bookmarkEnd w:id="1"/>
-    </w:p>
+    <w:p/>
     <w:sectPr>
       <w:footerReference w:type="default" r:id="rId11"/>
       <w:pgSz w:w="12240" w:h="15840"/>
@@ -3176,7 +3163,7 @@
 
 <file path=word/comments.xml><?xml version="1.0" encoding="utf-8"?>
 <w:comments xmlns:wpc="http://schemas.microsoft.com/office/word/2010/wordprocessingCanvas" xmlns:cx="http://schemas.microsoft.com/office/drawing/2014/chartex" xmlns:cx1="http://schemas.microsoft.com/office/drawing/2015/9/8/chartex" xmlns:cx2="http://schemas.microsoft.com/office/drawing/2015/10/21/chartex" xmlns:cx3="http://schemas.microsoft.com/office/drawing/2016/5/9/chartex" xmlns:cx4="http://schemas.microsoft.com/office/drawing/2016/5/10/chartex" xmlns:cx5="http://schemas.microsoft.com/office/drawing/2016/5/11/chartex" xmlns:cx6="http://schemas.microsoft.com/office/drawing/2016/5/12/chartex" xmlns:cx7="http://schemas.microsoft.com/office/drawing/2016/5/13/chartex" xmlns:cx8="http://schemas.microsoft.com/office/drawing/2016/5/14/chartex" xmlns:mc="http://schemas.openxmlformats.org/markup-compatibility/2006" xmlns:aink="http://schemas.microsoft.com/office/drawing/2016/ink" xmlns:am3d="http://schemas.microsoft.com/office/drawing/2017/model3d" xmlns:o="urn:schemas-microsoft-com:office:office" xmlns:r="http://schemas.openxmlformats.org/officeDocument/2006/relationships" xmlns:m="http://schemas.openxmlformats.org/officeDocument/2006/math" xmlns:v="urn:schemas-microsoft-com:vml" xmlns:wp14="http://schemas.microsoft.com/office/word/2010/wordprocessingDrawing" xmlns:wp="http://schemas.openxmlformats.org/drawingml/2006/wordprocessingDrawing" xmlns:w10="urn:schemas-microsoft-com:office:word" xmlns:w="http://schemas.openxmlformats.org/wordprocessingml/2006/main" xmlns:w14="http://schemas.microsoft.com/office/word/2010/wordml" xmlns:w15="http://schemas.microsoft.com/office/word/2012/wordml" xmlns:w16cid="http://schemas.microsoft.com/office/word/2016/wordml/cid" xmlns:w16se="http://schemas.microsoft.com/office/word/2015/wordml/symex" xmlns:wpg="http://schemas.microsoft.com/office/word/2010/wordprocessingGroup" xmlns:wpi="http://schemas.microsoft.com/office/word/2010/wordprocessingInk" xmlns:wne="http://schemas.microsoft.com/office/word/2006/wordml" xmlns:wps="http://schemas.microsoft.com/office/word/2010/wordprocessingShape" mc:Ignorable="w14 w15 w16se w16cid wp14">
-  <w:comment w:id="0" w:author="Dan Gisolfi" w:date="2020-02-22T19:17:00Z" w:initials="DG">
+  <w:comment w:id="1" w:author="Dan Gisolfi" w:date="2020-02-22T19:17:00Z" w:initials="DG">
     <w:p>
       <w:pPr>
         <w:pStyle w:val="CommentText"/>
@@ -3188,13 +3175,8 @@
         <w:annotationRef/>
       </w:r>
       <w:r>
-        <w:t xml:space="preserve">How do we handle Sorin </w:t>
-      </w:r>
-      <w:proofErr w:type="gramStart"/>
-      <w:r>
-        <w:t>IP</w:t>
-      </w:r>
-      <w:proofErr w:type="gramEnd"/>
+        <w:t>How do we handle Sorin IP</w:t>
+      </w:r>
     </w:p>
   </w:comment>
 </w:comments>
@@ -5312,6 +5294,7 @@
   <w:style w:type="character" w:default="1" w:styleId="DefaultParagraphFont">
     <w:name w:val="Default Paragraph Font"/>
     <w:uiPriority w:val="1"/>
+    <w:semiHidden/>
     <w:unhideWhenUsed/>
   </w:style>
   <w:style w:type="table" w:default="1" w:styleId="TableNormal">

</xml_diff>